<commit_message>
commiting aditional test Fred made for missing data to documentation. He already added it to the document on googledocs we are turning in. I am just adding it to the word doc.
</commit_message>
<xml_diff>
--- a/CollisionDetectionSystem/SystemTesting/TestData/SystemTests/SystemTesting.docx
+++ b/CollisionDetectionSystem/SystemTesting/TestData/SystemTests/SystemTesting.docx
@@ -1,6 +1,6 @@
 
 <file path=word/document.xml><?xml version="1.0" encoding="utf-8"?>
-<w:document xmlns:ve="http://schemas.openxmlformats.org/markup-compatibility/2006" xmlns:o="urn:schemas-microsoft-com:office:office" xmlns:r="http://schemas.openxmlformats.org/officeDocument/2006/relationships" xmlns:m="http://schemas.openxmlformats.org/officeDocument/2006/math" xmlns:v="urn:schemas-microsoft-com:vml" xmlns:wp="http://schemas.openxmlformats.org/drawingml/2006/wordprocessingDrawing" xmlns:w10="urn:schemas-microsoft-com:office:word" xmlns:w="http://schemas.openxmlformats.org/wordprocessingml/2006/main" xmlns:wne="http://schemas.microsoft.com/office/word/2006/wordml">
+<w:document xmlns:wpc="http://schemas.microsoft.com/office/word/2010/wordprocessingCanvas" xmlns:mc="http://schemas.openxmlformats.org/markup-compatibility/2006" xmlns:o="urn:schemas-microsoft-com:office:office" xmlns:r="http://schemas.openxmlformats.org/officeDocument/2006/relationships" xmlns:m="http://schemas.openxmlformats.org/officeDocument/2006/math" xmlns:v="urn:schemas-microsoft-com:vml" xmlns:wp14="http://schemas.microsoft.com/office/word/2010/wordprocessingDrawing" xmlns:wp="http://schemas.openxmlformats.org/drawingml/2006/wordprocessingDrawing" xmlns:w10="urn:schemas-microsoft-com:office:word" xmlns:w="http://schemas.openxmlformats.org/wordprocessingml/2006/main" xmlns:w14="http://schemas.microsoft.com/office/word/2010/wordml" xmlns:w15="http://schemas.microsoft.com/office/word/2012/wordml" xmlns:wpg="http://schemas.microsoft.com/office/word/2010/wordprocessingGroup" xmlns:wpi="http://schemas.microsoft.com/office/word/2010/wordprocessingInk" xmlns:wne="http://schemas.microsoft.com/office/word/2006/wordml" xmlns:wps="http://schemas.microsoft.com/office/word/2010/wordprocessingShape" mc:Ignorable="w14 w15 wp14">
   <w:body>
     <w:p>
       <w:pPr>
@@ -57,7 +57,7 @@
       <w:tblPr>
         <w:tblStyle w:val="TableGrid"/>
         <w:tblW w:w="0" w:type="auto"/>
-        <w:tblLook w:val="04A0"/>
+        <w:tblLook w:val="04A0" w:firstRow="1" w:lastRow="0" w:firstColumn="1" w:lastColumn="0" w:noHBand="0" w:noVBand="1"/>
       </w:tblPr>
       <w:tblGrid>
         <w:gridCol w:w="2268"/>
@@ -215,7 +215,7 @@
       <w:tblPr>
         <w:tblStyle w:val="TableGrid"/>
         <w:tblW w:w="0" w:type="auto"/>
-        <w:tblLook w:val="04A0"/>
+        <w:tblLook w:val="04A0" w:firstRow="1" w:lastRow="0" w:firstColumn="1" w:lastColumn="0" w:noHBand="0" w:noVBand="1"/>
       </w:tblPr>
       <w:tblGrid>
         <w:gridCol w:w="2358"/>
@@ -541,7 +541,7 @@
         <w:tblStyle w:val="TableGrid"/>
         <w:tblW w:w="9648" w:type="dxa"/>
         <w:tblLayout w:type="fixed"/>
-        <w:tblLook w:val="04A0"/>
+        <w:tblLook w:val="04A0" w:firstRow="1" w:lastRow="0" w:firstColumn="1" w:lastColumn="0" w:noHBand="0" w:noVBand="1"/>
       </w:tblPr>
       <w:tblGrid>
         <w:gridCol w:w="558"/>
@@ -651,7 +651,15 @@
           </w:tcPr>
           <w:p>
             <w:r>
-              <w:t>System will log transponder data, System will show radar information when within 6 miles, System will warn for traffic, System will escalate to yellow warning, System will escalate to red warning, System will give instructions to take evasive action.</w:t>
+              <w:t xml:space="preserve">System will log transponder data, System will show radar information when within 6 miles, System will warn for traffic, System will escalate to yellow warning, System will escalate to red warning, </w:t>
+            </w:r>
+            <w:proofErr w:type="gramStart"/>
+            <w:r>
+              <w:t>System</w:t>
+            </w:r>
+            <w:proofErr w:type="gramEnd"/>
+            <w:r>
+              <w:t xml:space="preserve"> will give instructions to take evasive action.</w:t>
             </w:r>
           </w:p>
         </w:tc>
@@ -1128,10 +1136,26 @@
           </w:tcPr>
           <w:p>
             <w:r>
-              <w:t xml:space="preserve">Intruder flies very slow </w:t>
-            </w:r>
-            <w:r>
-              <w:t xml:space="preserve">(like a drone or UAV). The intruder is below us and we are descending . The drone will pass under us by 25 feet resulting in a near collision. The transponder will continue for 10 seconds after intersection.  </w:t>
+              <w:t xml:space="preserve">Intruder flies very </w:t>
+            </w:r>
+            <w:proofErr w:type="gramStart"/>
+            <w:r>
+              <w:t>slow</w:t>
+            </w:r>
+            <w:proofErr w:type="gramEnd"/>
+            <w:r>
+              <w:t xml:space="preserve"> </w:t>
+            </w:r>
+            <w:r>
+              <w:t xml:space="preserve">(like a drone or UAV). The intruder is below us and we are </w:t>
+            </w:r>
+            <w:proofErr w:type="gramStart"/>
+            <w:r>
+              <w:t>descending .</w:t>
+            </w:r>
+            <w:proofErr w:type="gramEnd"/>
+            <w:r>
+              <w:t xml:space="preserve"> The drone will pass under us by 25 feet resulting in a near collision. The transponder will continue for 10 seconds after intersection.  </w:t>
             </w:r>
           </w:p>
         </w:tc>
@@ -1182,34 +1206,15 @@
           </w:tcPr>
           <w:p>
             <w:r>
-              <w:t>Intruder flies very fast</w:t>
-            </w:r>
-            <w:r>
-              <w:t xml:space="preserve"> </w:t>
-            </w:r>
-            <w:r>
-              <w:t>(like a jet</w:t>
-            </w:r>
-            <w:r>
-              <w:t xml:space="preserve">). The intruder is </w:t>
-            </w:r>
-            <w:r>
-              <w:t xml:space="preserve">above us and we are climbing . The jet </w:t>
-            </w:r>
-            <w:r>
-              <w:t xml:space="preserve">will pass </w:t>
-            </w:r>
-            <w:r>
-              <w:t>over</w:t>
-            </w:r>
-            <w:r>
-              <w:t xml:space="preserve"> us by </w:t>
-            </w:r>
-            <w:r>
-              <w:t>300</w:t>
-            </w:r>
-            <w:r>
-              <w:t xml:space="preserve"> feet resulting in a near collision. The transponder will continue for 10 seconds after intersection.  </w:t>
+              <w:t xml:space="preserve">Intruder flies very fast (like a jet). The intruder is above us and we are </w:t>
+            </w:r>
+            <w:proofErr w:type="gramStart"/>
+            <w:r>
+              <w:t>climbing .</w:t>
+            </w:r>
+            <w:proofErr w:type="gramEnd"/>
+            <w:r>
+              <w:t xml:space="preserve"> The jet will pass over us by 300 feet resulting in a near collision. The transponder will continue for 10 seconds after intersection.  </w:t>
             </w:r>
           </w:p>
         </w:tc>
@@ -1229,18 +1234,12 @@
           </w:tcPr>
           <w:p>
             <w:r>
-              <w:t>11</w:t>
-            </w:r>
-            <w:r>
-              <w:t>US.txt</w:t>
-            </w:r>
-          </w:p>
-          <w:p>
-            <w:r>
-              <w:t>11</w:t>
-            </w:r>
-            <w:r>
-              <w:t>INT.txt</w:t>
+              <w:t>11US.txt</w:t>
+            </w:r>
+          </w:p>
+          <w:p>
+            <w:r>
+              <w:t>11INT.txt</w:t>
             </w:r>
           </w:p>
         </w:tc>
@@ -1333,10 +1332,7 @@
           </w:tcPr>
           <w:p>
             <w:r>
-              <w:t xml:space="preserve">System will log transponder data after we reach the appropriate altitude or speed, System will warn for traffic after we reach the appropriate altitude or speed, </w:t>
-            </w:r>
-            <w:r>
-              <w:t>System will escalate to yellow warning, System will escalate to red warning, System will give instructions to take evasive action, System will give all clear message after intersection.</w:t>
+              <w:t>System will log transponder data after we reach the appropriate altitude or speed, System will warn for traffic after we reach the appropriate altitude or speed, System will escalate to yellow warning, System will escalate to red warning, System will give instructions to take evasive action, System will give all clear message after intersection.</w:t>
             </w:r>
           </w:p>
         </w:tc>
@@ -1387,34 +1383,7 @@
           </w:tcPr>
           <w:p>
             <w:r>
-              <w:t xml:space="preserve">System will log transponder data System will not warn for traffic as we are landing, </w:t>
-            </w:r>
-            <w:r>
-              <w:t xml:space="preserve">System will </w:t>
-            </w:r>
-            <w:r>
-              <w:t xml:space="preserve">not escalate </w:t>
-            </w:r>
-            <w:r>
-              <w:t>warning</w:t>
-            </w:r>
-            <w:r>
-              <w:t>s</w:t>
-            </w:r>
-            <w:r>
-              <w:t>, System will</w:t>
-            </w:r>
-            <w:r>
-              <w:t xml:space="preserve"> not</w:t>
-            </w:r>
-            <w:r>
-              <w:t xml:space="preserve"> give instructions to take evasive action, System will </w:t>
-            </w:r>
-            <w:r>
-              <w:t xml:space="preserve">not </w:t>
-            </w:r>
-            <w:r>
-              <w:t>give all clear message after intersection.</w:t>
+              <w:t>System will log transponder data System will not warn for traffic as we are landing, System will not escalate warnings, System will not give instructions to take evasive action, System will not give all clear message after intersection.</w:t>
             </w:r>
           </w:p>
           <w:p/>
@@ -1474,10 +1443,7 @@
           </w:tcPr>
           <w:p>
             <w:r>
-              <w:t xml:space="preserve">System will log transponder data after we reach the appropriate altitude or speed, System will warn for traffic, </w:t>
-            </w:r>
-            <w:r>
-              <w:t>System will escalate to yellow warning, System will escalate to red warning, System will give instructions to take evasive action, System will give all clear message after intersection.</w:t>
+              <w:t>System will log transponder data after we reach the appropriate altitude or speed, System will warn for traffic, System will escalate to yellow warning, System will escalate to red warning, System will give instructions to take evasive action, System will give all clear message after intersection.</w:t>
             </w:r>
           </w:p>
         </w:tc>
@@ -1528,37 +1494,7 @@
           </w:tcPr>
           <w:p>
             <w:r>
-              <w:t xml:space="preserve">System will log transponder data, </w:t>
-            </w:r>
-            <w:r>
-              <w:t xml:space="preserve">System will </w:t>
-            </w:r>
-            <w:r>
-              <w:t>d</w:t>
-            </w:r>
-            <w:r>
-              <w:t>e</w:t>
-            </w:r>
-            <w:r>
-              <w:t>-e</w:t>
-            </w:r>
-            <w:r>
-              <w:t xml:space="preserve">scalate </w:t>
-            </w:r>
-            <w:r>
-              <w:t>from</w:t>
-            </w:r>
-            <w:r>
-              <w:t xml:space="preserve"> red warning</w:t>
-            </w:r>
-            <w:r>
-              <w:t xml:space="preserve"> to yellow warning</w:t>
-            </w:r>
-            <w:r>
-              <w:t xml:space="preserve">, </w:t>
-            </w:r>
-            <w:r>
-              <w:t>System will de-escalate from yellow warning to traffic warning</w:t>
+              <w:t>System will log transponder data, System will de-escalate from red warning to yellow warning, System will de-escalate from yellow warning to traffic warning</w:t>
             </w:r>
           </w:p>
         </w:tc>
@@ -1574,6 +1510,65 @@
           <w:p>
             <w:r>
               <w:t>16INT.txt</w:t>
+            </w:r>
+          </w:p>
+        </w:tc>
+      </w:tr>
+      <w:tr>
+        <w:tc>
+          <w:tcPr>
+            <w:tcW w:w="558" w:type="dxa"/>
+            <w:vAlign w:val="center"/>
+          </w:tcPr>
+          <w:p>
+            <w:pPr>
+              <w:jc w:val="center"/>
+            </w:pPr>
+            <w:r>
+              <w:t>17</w:t>
+            </w:r>
+          </w:p>
+        </w:tc>
+        <w:tc>
+          <w:tcPr>
+            <w:tcW w:w="2880" w:type="dxa"/>
+          </w:tcPr>
+          <w:p>
+            <w:r>
+              <w:t>Intruder departing from directly behind and moving slower than us. The data was corrupted and certain parts are missing.</w:t>
+            </w:r>
+          </w:p>
+        </w:tc>
+        <w:tc>
+          <w:tcPr>
+            <w:tcW w:w="3600" w:type="dxa"/>
+          </w:tcPr>
+          <w:p>
+            <w:r>
+              <w:t xml:space="preserve">System will log transponder data, System will de-escalate from red warning to yellow warning, </w:t>
+            </w:r>
+            <w:proofErr w:type="gramStart"/>
+            <w:r>
+              <w:t>System</w:t>
+            </w:r>
+            <w:proofErr w:type="gramEnd"/>
+            <w:r>
+              <w:t xml:space="preserve"> will de-escalate from yellow warning to traffic warning. The system will check and ignore lines with missing data.</w:t>
+            </w:r>
+          </w:p>
+        </w:tc>
+        <w:tc>
+          <w:tcPr>
+            <w:tcW w:w="2610" w:type="dxa"/>
+          </w:tcPr>
+          <w:p>
+            <w:r>
+              <w:t>17US.txt</w:t>
+            </w:r>
+          </w:p>
+          <w:p>
+            <w:r>
+              <w:t>17INT.txt</w:t>
             </w:r>
           </w:p>
         </w:tc>
@@ -1585,6 +1580,15 @@
           <w:b/>
         </w:rPr>
       </w:pPr>
+    </w:p>
+    <w:p>
+      <w:pPr>
+        <w:rPr>
+          <w:b/>
+        </w:rPr>
+      </w:pPr>
+      <w:bookmarkStart w:id="0" w:name="_GoBack"/>
+      <w:bookmarkEnd w:id="0"/>
     </w:p>
     <w:sectPr>
       <w:pgSz w:w="12240" w:h="15840"/>
@@ -1597,7 +1601,7 @@
 </file>
 
 <file path=word/styles.xml><?xml version="1.0" encoding="utf-8"?>
-<w:styles xmlns:r="http://schemas.openxmlformats.org/officeDocument/2006/relationships" xmlns:w="http://schemas.openxmlformats.org/wordprocessingml/2006/main">
+<w:styles xmlns:mc="http://schemas.openxmlformats.org/markup-compatibility/2006" xmlns:r="http://schemas.openxmlformats.org/officeDocument/2006/relationships" xmlns:w="http://schemas.openxmlformats.org/wordprocessingml/2006/main" xmlns:w14="http://schemas.microsoft.com/office/word/2010/wordml" xmlns:w15="http://schemas.microsoft.com/office/word/2012/wordml" mc:Ignorable="w14 w15">
   <w:docDefaults>
     <w:rPrDefault>
       <w:rPr>
@@ -1613,144 +1617,378 @@
       </w:pPr>
     </w:pPrDefault>
   </w:docDefaults>
-  <w:latentStyles w:defLockedState="0" w:defUIPriority="99" w:defSemiHidden="1" w:defUnhideWhenUsed="1" w:defQFormat="0" w:count="267">
-    <w:lsdException w:name="Normal" w:semiHidden="0" w:uiPriority="0" w:unhideWhenUsed="0" w:qFormat="1"/>
-    <w:lsdException w:name="heading 1" w:semiHidden="0" w:uiPriority="9" w:unhideWhenUsed="0" w:qFormat="1"/>
-    <w:lsdException w:name="heading 2" w:uiPriority="9" w:qFormat="1"/>
-    <w:lsdException w:name="heading 3" w:uiPriority="9" w:qFormat="1"/>
-    <w:lsdException w:name="heading 4" w:uiPriority="9" w:qFormat="1"/>
-    <w:lsdException w:name="heading 5" w:uiPriority="9" w:qFormat="1"/>
-    <w:lsdException w:name="heading 6" w:uiPriority="9" w:qFormat="1"/>
-    <w:lsdException w:name="heading 7" w:uiPriority="9" w:qFormat="1"/>
-    <w:lsdException w:name="heading 8" w:uiPriority="9" w:qFormat="1"/>
-    <w:lsdException w:name="heading 9" w:uiPriority="9" w:qFormat="1"/>
-    <w:lsdException w:name="toc 1" w:uiPriority="39"/>
-    <w:lsdException w:name="toc 2" w:uiPriority="39"/>
-    <w:lsdException w:name="toc 3" w:uiPriority="39"/>
-    <w:lsdException w:name="toc 4" w:uiPriority="39"/>
-    <w:lsdException w:name="toc 5" w:uiPriority="39"/>
-    <w:lsdException w:name="toc 6" w:uiPriority="39"/>
-    <w:lsdException w:name="toc 7" w:uiPriority="39"/>
-    <w:lsdException w:name="toc 8" w:uiPriority="39"/>
-    <w:lsdException w:name="toc 9" w:uiPriority="39"/>
-    <w:lsdException w:name="caption" w:uiPriority="35" w:qFormat="1"/>
-    <w:lsdException w:name="Title" w:semiHidden="0" w:uiPriority="10" w:unhideWhenUsed="0" w:qFormat="1"/>
-    <w:lsdException w:name="Default Paragraph Font" w:uiPriority="1"/>
-    <w:lsdException w:name="Subtitle" w:semiHidden="0" w:uiPriority="11" w:unhideWhenUsed="0" w:qFormat="1"/>
-    <w:lsdException w:name="Strong" w:semiHidden="0" w:uiPriority="22" w:unhideWhenUsed="0" w:qFormat="1"/>
-    <w:lsdException w:name="Emphasis" w:semiHidden="0" w:uiPriority="20" w:unhideWhenUsed="0" w:qFormat="1"/>
-    <w:lsdException w:name="Table Grid" w:semiHidden="0" w:uiPriority="59" w:unhideWhenUsed="0"/>
-    <w:lsdException w:name="Placeholder Text" w:unhideWhenUsed="0"/>
-    <w:lsdException w:name="No Spacing" w:semiHidden="0" w:uiPriority="1" w:unhideWhenUsed="0" w:qFormat="1"/>
-    <w:lsdException w:name="Light Shading" w:semiHidden="0" w:uiPriority="60" w:unhideWhenUsed="0"/>
-    <w:lsdException w:name="Light List" w:semiHidden="0" w:uiPriority="61" w:unhideWhenUsed="0"/>
-    <w:lsdException w:name="Light Grid" w:semiHidden="0" w:uiPriority="62" w:unhideWhenUsed="0"/>
-    <w:lsdException w:name="Medium Shading 1" w:semiHidden="0" w:uiPriority="63" w:unhideWhenUsed="0"/>
-    <w:lsdException w:name="Medium Shading 2" w:semiHidden="0" w:uiPriority="64" w:unhideWhenUsed="0"/>
-    <w:lsdException w:name="Medium List 1" w:semiHidden="0" w:uiPriority="65" w:unhideWhenUsed="0"/>
-    <w:lsdException w:name="Medium List 2" w:semiHidden="0" w:uiPriority="66" w:unhideWhenUsed="0"/>
-    <w:lsdException w:name="Medium Grid 1" w:semiHidden="0" w:uiPriority="67" w:unhideWhenUsed="0"/>
-    <w:lsdException w:name="Medium Grid 2" w:semiHidden="0" w:uiPriority="68" w:unhideWhenUsed="0"/>
-    <w:lsdException w:name="Medium Grid 3" w:semiHidden="0" w:uiPriority="69" w:unhideWhenUsed="0"/>
-    <w:lsdException w:name="Dark List" w:semiHidden="0" w:uiPriority="70" w:unhideWhenUsed="0"/>
-    <w:lsdException w:name="Colorful Shading" w:semiHidden="0" w:uiPriority="71" w:unhideWhenUsed="0"/>
-    <w:lsdException w:name="Colorful List" w:semiHidden="0" w:uiPriority="72" w:unhideWhenUsed="0"/>
-    <w:lsdException w:name="Colorful Grid" w:semiHidden="0" w:uiPriority="73" w:unhideWhenUsed="0"/>
-    <w:lsdException w:name="Light Shading Accent 1" w:semiHidden="0" w:uiPriority="60" w:unhideWhenUsed="0"/>
-    <w:lsdException w:name="Light List Accent 1" w:semiHidden="0" w:uiPriority="61" w:unhideWhenUsed="0"/>
-    <w:lsdException w:name="Light Grid Accent 1" w:semiHidden="0" w:uiPriority="62" w:unhideWhenUsed="0"/>
-    <w:lsdException w:name="Medium Shading 1 Accent 1" w:semiHidden="0" w:uiPriority="63" w:unhideWhenUsed="0"/>
-    <w:lsdException w:name="Medium Shading 2 Accent 1" w:semiHidden="0" w:uiPriority="64" w:unhideWhenUsed="0"/>
-    <w:lsdException w:name="Medium List 1 Accent 1" w:semiHidden="0" w:uiPriority="65" w:unhideWhenUsed="0"/>
-    <w:lsdException w:name="Revision" w:unhideWhenUsed="0"/>
-    <w:lsdException w:name="List Paragraph" w:semiHidden="0" w:uiPriority="34" w:unhideWhenUsed="0" w:qFormat="1"/>
-    <w:lsdException w:name="Quote" w:semiHidden="0" w:uiPriority="29" w:unhideWhenUsed="0" w:qFormat="1"/>
-    <w:lsdException w:name="Intense Quote" w:semiHidden="0" w:uiPriority="30" w:unhideWhenUsed="0" w:qFormat="1"/>
-    <w:lsdException w:name="Medium List 2 Accent 1" w:semiHidden="0" w:uiPriority="66" w:unhideWhenUsed="0"/>
-    <w:lsdException w:name="Medium Grid 1 Accent 1" w:semiHidden="0" w:uiPriority="67" w:unhideWhenUsed="0"/>
-    <w:lsdException w:name="Medium Grid 2 Accent 1" w:semiHidden="0" w:uiPriority="68" w:unhideWhenUsed="0"/>
-    <w:lsdException w:name="Medium Grid 3 Accent 1" w:semiHidden="0" w:uiPriority="69" w:unhideWhenUsed="0"/>
-    <w:lsdException w:name="Dark List Accent 1" w:semiHidden="0" w:uiPriority="70" w:unhideWhenUsed="0"/>
-    <w:lsdException w:name="Colorful Shading Accent 1" w:semiHidden="0" w:uiPriority="71" w:unhideWhenUsed="0"/>
-    <w:lsdException w:name="Colorful List Accent 1" w:semiHidden="0" w:uiPriority="72" w:unhideWhenUsed="0"/>
-    <w:lsdException w:name="Colorful Grid Accent 1" w:semiHidden="0" w:uiPriority="73" w:unhideWhenUsed="0"/>
-    <w:lsdException w:name="Light Shading Accent 2" w:semiHidden="0" w:uiPriority="60" w:unhideWhenUsed="0"/>
-    <w:lsdException w:name="Light List Accent 2" w:semiHidden="0" w:uiPriority="61" w:unhideWhenUsed="0"/>
-    <w:lsdException w:name="Light Grid Accent 2" w:semiHidden="0" w:uiPriority="62" w:unhideWhenUsed="0"/>
-    <w:lsdException w:name="Medium Shading 1 Accent 2" w:semiHidden="0" w:uiPriority="63" w:unhideWhenUsed="0"/>
-    <w:lsdException w:name="Medium Shading 2 Accent 2" w:semiHidden="0" w:uiPriority="64" w:unhideWhenUsed="0"/>
-    <w:lsdException w:name="Medium List 1 Accent 2" w:semiHidden="0" w:uiPriority="65" w:unhideWhenUsed="0"/>
-    <w:lsdException w:name="Medium List 2 Accent 2" w:semiHidden="0" w:uiPriority="66" w:unhideWhenUsed="0"/>
-    <w:lsdException w:name="Medium Grid 1 Accent 2" w:semiHidden="0" w:uiPriority="67" w:unhideWhenUsed="0"/>
-    <w:lsdException w:name="Medium Grid 2 Accent 2" w:semiHidden="0" w:uiPriority="68" w:unhideWhenUsed="0"/>
-    <w:lsdException w:name="Medium Grid 3 Accent 2" w:semiHidden="0" w:uiPriority="69" w:unhideWhenUsed="0"/>
-    <w:lsdException w:name="Dark List Accent 2" w:semiHidden="0" w:uiPriority="70" w:unhideWhenUsed="0"/>
-    <w:lsdException w:name="Colorful Shading Accent 2" w:semiHidden="0" w:uiPriority="71" w:unhideWhenUsed="0"/>
-    <w:lsdException w:name="Colorful List Accent 2" w:semiHidden="0" w:uiPriority="72" w:unhideWhenUsed="0"/>
-    <w:lsdException w:name="Colorful Grid Accent 2" w:semiHidden="0" w:uiPriority="73" w:unhideWhenUsed="0"/>
-    <w:lsdException w:name="Light Shading Accent 3" w:semiHidden="0" w:uiPriority="60" w:unhideWhenUsed="0"/>
-    <w:lsdException w:name="Light List Accent 3" w:semiHidden="0" w:uiPriority="61" w:unhideWhenUsed="0"/>
-    <w:lsdException w:name="Light Grid Accent 3" w:semiHidden="0" w:uiPriority="62" w:unhideWhenUsed="0"/>
-    <w:lsdException w:name="Medium Shading 1 Accent 3" w:semiHidden="0" w:uiPriority="63" w:unhideWhenUsed="0"/>
-    <w:lsdException w:name="Medium Shading 2 Accent 3" w:semiHidden="0" w:uiPriority="64" w:unhideWhenUsed="0"/>
-    <w:lsdException w:name="Medium List 1 Accent 3" w:semiHidden="0" w:uiPriority="65" w:unhideWhenUsed="0"/>
-    <w:lsdException w:name="Medium List 2 Accent 3" w:semiHidden="0" w:uiPriority="66" w:unhideWhenUsed="0"/>
-    <w:lsdException w:name="Medium Grid 1 Accent 3" w:semiHidden="0" w:uiPriority="67" w:unhideWhenUsed="0"/>
-    <w:lsdException w:name="Medium Grid 2 Accent 3" w:semiHidden="0" w:uiPriority="68" w:unhideWhenUsed="0"/>
-    <w:lsdException w:name="Medium Grid 3 Accent 3" w:semiHidden="0" w:uiPriority="69" w:unhideWhenUsed="0"/>
-    <w:lsdException w:name="Dark List Accent 3" w:semiHidden="0" w:uiPriority="70" w:unhideWhenUsed="0"/>
-    <w:lsdException w:name="Colorful Shading Accent 3" w:semiHidden="0" w:uiPriority="71" w:unhideWhenUsed="0"/>
-    <w:lsdException w:name="Colorful List Accent 3" w:semiHidden="0" w:uiPriority="72" w:unhideWhenUsed="0"/>
-    <w:lsdException w:name="Colorful Grid Accent 3" w:semiHidden="0" w:uiPriority="73" w:unhideWhenUsed="0"/>
-    <w:lsdException w:name="Light Shading Accent 4" w:semiHidden="0" w:uiPriority="60" w:unhideWhenUsed="0"/>
-    <w:lsdException w:name="Light List Accent 4" w:semiHidden="0" w:uiPriority="61" w:unhideWhenUsed="0"/>
-    <w:lsdException w:name="Light Grid Accent 4" w:semiHidden="0" w:uiPriority="62" w:unhideWhenUsed="0"/>
-    <w:lsdException w:name="Medium Shading 1 Accent 4" w:semiHidden="0" w:uiPriority="63" w:unhideWhenUsed="0"/>
-    <w:lsdException w:name="Medium Shading 2 Accent 4" w:semiHidden="0" w:uiPriority="64" w:unhideWhenUsed="0"/>
-    <w:lsdException w:name="Medium List 1 Accent 4" w:semiHidden="0" w:uiPriority="65" w:unhideWhenUsed="0"/>
-    <w:lsdException w:name="Medium List 2 Accent 4" w:semiHidden="0" w:uiPriority="66" w:unhideWhenUsed="0"/>
-    <w:lsdException w:name="Medium Grid 1 Accent 4" w:semiHidden="0" w:uiPriority="67" w:unhideWhenUsed="0"/>
-    <w:lsdException w:name="Medium Grid 2 Accent 4" w:semiHidden="0" w:uiPriority="68" w:unhideWhenUsed="0"/>
-    <w:lsdException w:name="Medium Grid 3 Accent 4" w:semiHidden="0" w:uiPriority="69" w:unhideWhenUsed="0"/>
-    <w:lsdException w:name="Dark List Accent 4" w:semiHidden="0" w:uiPriority="70" w:unhideWhenUsed="0"/>
-    <w:lsdException w:name="Colorful Shading Accent 4" w:semiHidden="0" w:uiPriority="71" w:unhideWhenUsed="0"/>
-    <w:lsdException w:name="Colorful List Accent 4" w:semiHidden="0" w:uiPriority="72" w:unhideWhenUsed="0"/>
-    <w:lsdException w:name="Colorful Grid Accent 4" w:semiHidden="0" w:uiPriority="73" w:unhideWhenUsed="0"/>
-    <w:lsdException w:name="Light Shading Accent 5" w:semiHidden="0" w:uiPriority="60" w:unhideWhenUsed="0"/>
-    <w:lsdException w:name="Light List Accent 5" w:semiHidden="0" w:uiPriority="61" w:unhideWhenUsed="0"/>
-    <w:lsdException w:name="Light Grid Accent 5" w:semiHidden="0" w:uiPriority="62" w:unhideWhenUsed="0"/>
-    <w:lsdException w:name="Medium Shading 1 Accent 5" w:semiHidden="0" w:uiPriority="63" w:unhideWhenUsed="0"/>
-    <w:lsdException w:name="Medium Shading 2 Accent 5" w:semiHidden="0" w:uiPriority="64" w:unhideWhenUsed="0"/>
-    <w:lsdException w:name="Medium List 1 Accent 5" w:semiHidden="0" w:uiPriority="65" w:unhideWhenUsed="0"/>
-    <w:lsdException w:name="Medium List 2 Accent 5" w:semiHidden="0" w:uiPriority="66" w:unhideWhenUsed="0"/>
-    <w:lsdException w:name="Medium Grid 1 Accent 5" w:semiHidden="0" w:uiPriority="67" w:unhideWhenUsed="0"/>
-    <w:lsdException w:name="Medium Grid 2 Accent 5" w:semiHidden="0" w:uiPriority="68" w:unhideWhenUsed="0"/>
-    <w:lsdException w:name="Medium Grid 3 Accent 5" w:semiHidden="0" w:uiPriority="69" w:unhideWhenUsed="0"/>
-    <w:lsdException w:name="Dark List Accent 5" w:semiHidden="0" w:uiPriority="70" w:unhideWhenUsed="0"/>
-    <w:lsdException w:name="Colorful Shading Accent 5" w:semiHidden="0" w:uiPriority="71" w:unhideWhenUsed="0"/>
-    <w:lsdException w:name="Colorful List Accent 5" w:semiHidden="0" w:uiPriority="72" w:unhideWhenUsed="0"/>
-    <w:lsdException w:name="Colorful Grid Accent 5" w:semiHidden="0" w:uiPriority="73" w:unhideWhenUsed="0"/>
-    <w:lsdException w:name="Light Shading Accent 6" w:semiHidden="0" w:uiPriority="60" w:unhideWhenUsed="0"/>
-    <w:lsdException w:name="Light List Accent 6" w:semiHidden="0" w:uiPriority="61" w:unhideWhenUsed="0"/>
-    <w:lsdException w:name="Light Grid Accent 6" w:semiHidden="0" w:uiPriority="62" w:unhideWhenUsed="0"/>
-    <w:lsdException w:name="Medium Shading 1 Accent 6" w:semiHidden="0" w:uiPriority="63" w:unhideWhenUsed="0"/>
-    <w:lsdException w:name="Medium Shading 2 Accent 6" w:semiHidden="0" w:uiPriority="64" w:unhideWhenUsed="0"/>
-    <w:lsdException w:name="Medium List 1 Accent 6" w:semiHidden="0" w:uiPriority="65" w:unhideWhenUsed="0"/>
-    <w:lsdException w:name="Medium List 2 Accent 6" w:semiHidden="0" w:uiPriority="66" w:unhideWhenUsed="0"/>
-    <w:lsdException w:name="Medium Grid 1 Accent 6" w:semiHidden="0" w:uiPriority="67" w:unhideWhenUsed="0"/>
-    <w:lsdException w:name="Medium Grid 2 Accent 6" w:semiHidden="0" w:uiPriority="68" w:unhideWhenUsed="0"/>
-    <w:lsdException w:name="Medium Grid 3 Accent 6" w:semiHidden="0" w:uiPriority="69" w:unhideWhenUsed="0"/>
-    <w:lsdException w:name="Dark List Accent 6" w:semiHidden="0" w:uiPriority="70" w:unhideWhenUsed="0"/>
-    <w:lsdException w:name="Colorful Shading Accent 6" w:semiHidden="0" w:uiPriority="71" w:unhideWhenUsed="0"/>
-    <w:lsdException w:name="Colorful List Accent 6" w:semiHidden="0" w:uiPriority="72" w:unhideWhenUsed="0"/>
-    <w:lsdException w:name="Colorful Grid Accent 6" w:semiHidden="0" w:uiPriority="73" w:unhideWhenUsed="0"/>
-    <w:lsdException w:name="Subtle Emphasis" w:semiHidden="0" w:uiPriority="19" w:unhideWhenUsed="0" w:qFormat="1"/>
-    <w:lsdException w:name="Intense Emphasis" w:semiHidden="0" w:uiPriority="21" w:unhideWhenUsed="0" w:qFormat="1"/>
-    <w:lsdException w:name="Subtle Reference" w:semiHidden="0" w:uiPriority="31" w:unhideWhenUsed="0" w:qFormat="1"/>
-    <w:lsdException w:name="Intense Reference" w:semiHidden="0" w:uiPriority="32" w:unhideWhenUsed="0" w:qFormat="1"/>
-    <w:lsdException w:name="Book Title" w:semiHidden="0" w:uiPriority="33" w:unhideWhenUsed="0" w:qFormat="1"/>
-    <w:lsdException w:name="Bibliography" w:uiPriority="37"/>
-    <w:lsdException w:name="TOC Heading" w:uiPriority="39" w:qFormat="1"/>
+  <w:latentStyles w:defLockedState="0" w:defUIPriority="99" w:defSemiHidden="0" w:defUnhideWhenUsed="0" w:defQFormat="0" w:count="371">
+    <w:lsdException w:name="Normal" w:uiPriority="0" w:qFormat="1"/>
+    <w:lsdException w:name="heading 1" w:uiPriority="9" w:qFormat="1"/>
+    <w:lsdException w:name="heading 2" w:semiHidden="1" w:uiPriority="9" w:unhideWhenUsed="1" w:qFormat="1"/>
+    <w:lsdException w:name="heading 3" w:semiHidden="1" w:uiPriority="9" w:unhideWhenUsed="1" w:qFormat="1"/>
+    <w:lsdException w:name="heading 4" w:semiHidden="1" w:uiPriority="9" w:unhideWhenUsed="1" w:qFormat="1"/>
+    <w:lsdException w:name="heading 5" w:semiHidden="1" w:uiPriority="9" w:unhideWhenUsed="1" w:qFormat="1"/>
+    <w:lsdException w:name="heading 6" w:semiHidden="1" w:uiPriority="9" w:unhideWhenUsed="1" w:qFormat="1"/>
+    <w:lsdException w:name="heading 7" w:semiHidden="1" w:uiPriority="9" w:unhideWhenUsed="1" w:qFormat="1"/>
+    <w:lsdException w:name="heading 8" w:semiHidden="1" w:uiPriority="9" w:unhideWhenUsed="1" w:qFormat="1"/>
+    <w:lsdException w:name="heading 9" w:semiHidden="1" w:uiPriority="9" w:unhideWhenUsed="1" w:qFormat="1"/>
+    <w:lsdException w:name="index 1" w:semiHidden="1" w:unhideWhenUsed="1"/>
+    <w:lsdException w:name="index 2" w:semiHidden="1" w:unhideWhenUsed="1"/>
+    <w:lsdException w:name="index 3" w:semiHidden="1" w:unhideWhenUsed="1"/>
+    <w:lsdException w:name="index 4" w:semiHidden="1" w:unhideWhenUsed="1"/>
+    <w:lsdException w:name="index 5" w:semiHidden="1" w:unhideWhenUsed="1"/>
+    <w:lsdException w:name="index 6" w:semiHidden="1" w:unhideWhenUsed="1"/>
+    <w:lsdException w:name="index 7" w:semiHidden="1" w:unhideWhenUsed="1"/>
+    <w:lsdException w:name="index 8" w:semiHidden="1" w:unhideWhenUsed="1"/>
+    <w:lsdException w:name="index 9" w:semiHidden="1" w:unhideWhenUsed="1"/>
+    <w:lsdException w:name="toc 1" w:semiHidden="1" w:uiPriority="39" w:unhideWhenUsed="1"/>
+    <w:lsdException w:name="toc 2" w:semiHidden="1" w:uiPriority="39" w:unhideWhenUsed="1"/>
+    <w:lsdException w:name="toc 3" w:semiHidden="1" w:uiPriority="39" w:unhideWhenUsed="1"/>
+    <w:lsdException w:name="toc 4" w:semiHidden="1" w:uiPriority="39" w:unhideWhenUsed="1"/>
+    <w:lsdException w:name="toc 5" w:semiHidden="1" w:uiPriority="39" w:unhideWhenUsed="1"/>
+    <w:lsdException w:name="toc 6" w:semiHidden="1" w:uiPriority="39" w:unhideWhenUsed="1"/>
+    <w:lsdException w:name="toc 7" w:semiHidden="1" w:uiPriority="39" w:unhideWhenUsed="1"/>
+    <w:lsdException w:name="toc 8" w:semiHidden="1" w:uiPriority="39" w:unhideWhenUsed="1"/>
+    <w:lsdException w:name="toc 9" w:semiHidden="1" w:uiPriority="39" w:unhideWhenUsed="1"/>
+    <w:lsdException w:name="Normal Indent" w:semiHidden="1" w:unhideWhenUsed="1"/>
+    <w:lsdException w:name="footnote text" w:semiHidden="1" w:unhideWhenUsed="1"/>
+    <w:lsdException w:name="annotation text" w:semiHidden="1" w:unhideWhenUsed="1"/>
+    <w:lsdException w:name="header" w:semiHidden="1" w:unhideWhenUsed="1"/>
+    <w:lsdException w:name="footer" w:semiHidden="1" w:unhideWhenUsed="1"/>
+    <w:lsdException w:name="index heading" w:semiHidden="1" w:unhideWhenUsed="1"/>
+    <w:lsdException w:name="caption" w:semiHidden="1" w:uiPriority="35" w:unhideWhenUsed="1" w:qFormat="1"/>
+    <w:lsdException w:name="table of figures" w:semiHidden="1" w:unhideWhenUsed="1"/>
+    <w:lsdException w:name="envelope address" w:semiHidden="1" w:unhideWhenUsed="1"/>
+    <w:lsdException w:name="envelope return" w:semiHidden="1" w:unhideWhenUsed="1"/>
+    <w:lsdException w:name="footnote reference" w:semiHidden="1" w:unhideWhenUsed="1"/>
+    <w:lsdException w:name="annotation reference" w:semiHidden="1" w:unhideWhenUsed="1"/>
+    <w:lsdException w:name="line number" w:semiHidden="1" w:unhideWhenUsed="1"/>
+    <w:lsdException w:name="page number" w:semiHidden="1" w:unhideWhenUsed="1"/>
+    <w:lsdException w:name="endnote reference" w:semiHidden="1" w:unhideWhenUsed="1"/>
+    <w:lsdException w:name="endnote text" w:semiHidden="1" w:unhideWhenUsed="1"/>
+    <w:lsdException w:name="table of authorities" w:semiHidden="1" w:unhideWhenUsed="1"/>
+    <w:lsdException w:name="macro" w:semiHidden="1" w:unhideWhenUsed="1"/>
+    <w:lsdException w:name="toa heading" w:semiHidden="1" w:unhideWhenUsed="1"/>
+    <w:lsdException w:name="List" w:semiHidden="1" w:unhideWhenUsed="1"/>
+    <w:lsdException w:name="List Bullet" w:semiHidden="1" w:unhideWhenUsed="1"/>
+    <w:lsdException w:name="List Number" w:semiHidden="1" w:unhideWhenUsed="1"/>
+    <w:lsdException w:name="List 2" w:semiHidden="1" w:unhideWhenUsed="1"/>
+    <w:lsdException w:name="List 3" w:semiHidden="1" w:unhideWhenUsed="1"/>
+    <w:lsdException w:name="List 4" w:semiHidden="1" w:unhideWhenUsed="1"/>
+    <w:lsdException w:name="List 5" w:semiHidden="1" w:unhideWhenUsed="1"/>
+    <w:lsdException w:name="List Bullet 2" w:semiHidden="1" w:unhideWhenUsed="1"/>
+    <w:lsdException w:name="List Bullet 3" w:semiHidden="1" w:unhideWhenUsed="1"/>
+    <w:lsdException w:name="List Bullet 4" w:semiHidden="1" w:unhideWhenUsed="1"/>
+    <w:lsdException w:name="List Bullet 5" w:semiHidden="1" w:unhideWhenUsed="1"/>
+    <w:lsdException w:name="List Number 2" w:semiHidden="1" w:unhideWhenUsed="1"/>
+    <w:lsdException w:name="List Number 3" w:semiHidden="1" w:unhideWhenUsed="1"/>
+    <w:lsdException w:name="List Number 4" w:semiHidden="1" w:unhideWhenUsed="1"/>
+    <w:lsdException w:name="List Number 5" w:semiHidden="1" w:unhideWhenUsed="1"/>
+    <w:lsdException w:name="Title" w:uiPriority="10" w:qFormat="1"/>
+    <w:lsdException w:name="Closing" w:semiHidden="1" w:unhideWhenUsed="1"/>
+    <w:lsdException w:name="Signature" w:semiHidden="1" w:unhideWhenUsed="1"/>
+    <w:lsdException w:name="Default Paragraph Font" w:semiHidden="1" w:uiPriority="1" w:unhideWhenUsed="1"/>
+    <w:lsdException w:name="Body Text" w:semiHidden="1" w:unhideWhenUsed="1"/>
+    <w:lsdException w:name="Body Text Indent" w:semiHidden="1" w:unhideWhenUsed="1"/>
+    <w:lsdException w:name="List Continue" w:semiHidden="1" w:unhideWhenUsed="1"/>
+    <w:lsdException w:name="List Continue 2" w:semiHidden="1" w:unhideWhenUsed="1"/>
+    <w:lsdException w:name="List Continue 3" w:semiHidden="1" w:unhideWhenUsed="1"/>
+    <w:lsdException w:name="List Continue 4" w:semiHidden="1" w:unhideWhenUsed="1"/>
+    <w:lsdException w:name="List Continue 5" w:semiHidden="1" w:unhideWhenUsed="1"/>
+    <w:lsdException w:name="Message Header" w:semiHidden="1" w:unhideWhenUsed="1"/>
+    <w:lsdException w:name="Subtitle" w:uiPriority="11" w:qFormat="1"/>
+    <w:lsdException w:name="Salutation" w:semiHidden="1" w:unhideWhenUsed="1"/>
+    <w:lsdException w:name="Date" w:semiHidden="1" w:unhideWhenUsed="1"/>
+    <w:lsdException w:name="Body Text First Indent" w:semiHidden="1" w:unhideWhenUsed="1"/>
+    <w:lsdException w:name="Body Text First Indent 2" w:semiHidden="1" w:unhideWhenUsed="1"/>
+    <w:lsdException w:name="Note Heading" w:semiHidden="1" w:unhideWhenUsed="1"/>
+    <w:lsdException w:name="Body Text 2" w:semiHidden="1" w:unhideWhenUsed="1"/>
+    <w:lsdException w:name="Body Text 3" w:semiHidden="1" w:unhideWhenUsed="1"/>
+    <w:lsdException w:name="Body Text Indent 2" w:semiHidden="1" w:unhideWhenUsed="1"/>
+    <w:lsdException w:name="Body Text Indent 3" w:semiHidden="1" w:unhideWhenUsed="1"/>
+    <w:lsdException w:name="Block Text" w:semiHidden="1" w:unhideWhenUsed="1"/>
+    <w:lsdException w:name="Hyperlink" w:semiHidden="1" w:unhideWhenUsed="1"/>
+    <w:lsdException w:name="FollowedHyperlink" w:semiHidden="1" w:unhideWhenUsed="1"/>
+    <w:lsdException w:name="Strong" w:uiPriority="22" w:qFormat="1"/>
+    <w:lsdException w:name="Emphasis" w:uiPriority="20" w:qFormat="1"/>
+    <w:lsdException w:name="Document Map" w:semiHidden="1" w:unhideWhenUsed="1"/>
+    <w:lsdException w:name="Plain Text" w:semiHidden="1" w:unhideWhenUsed="1"/>
+    <w:lsdException w:name="E-mail Signature" w:semiHidden="1" w:unhideWhenUsed="1"/>
+    <w:lsdException w:name="HTML Top of Form" w:semiHidden="1" w:unhideWhenUsed="1"/>
+    <w:lsdException w:name="HTML Bottom of Form" w:semiHidden="1" w:unhideWhenUsed="1"/>
+    <w:lsdException w:name="Normal (Web)" w:semiHidden="1" w:unhideWhenUsed="1"/>
+    <w:lsdException w:name="HTML Acronym" w:semiHidden="1" w:unhideWhenUsed="1"/>
+    <w:lsdException w:name="HTML Address" w:semiHidden="1" w:unhideWhenUsed="1"/>
+    <w:lsdException w:name="HTML Cite" w:semiHidden="1" w:unhideWhenUsed="1"/>
+    <w:lsdException w:name="HTML Code" w:semiHidden="1" w:unhideWhenUsed="1"/>
+    <w:lsdException w:name="HTML Definition" w:semiHidden="1" w:unhideWhenUsed="1"/>
+    <w:lsdException w:name="HTML Keyboard" w:semiHidden="1" w:unhideWhenUsed="1"/>
+    <w:lsdException w:name="HTML Preformatted" w:semiHidden="1" w:unhideWhenUsed="1"/>
+    <w:lsdException w:name="HTML Sample" w:semiHidden="1" w:unhideWhenUsed="1"/>
+    <w:lsdException w:name="HTML Typewriter" w:semiHidden="1" w:unhideWhenUsed="1"/>
+    <w:lsdException w:name="HTML Variable" w:semiHidden="1" w:unhideWhenUsed="1"/>
+    <w:lsdException w:name="Normal Table" w:semiHidden="1" w:unhideWhenUsed="1"/>
+    <w:lsdException w:name="annotation subject" w:semiHidden="1" w:unhideWhenUsed="1"/>
+    <w:lsdException w:name="No List" w:semiHidden="1" w:unhideWhenUsed="1"/>
+    <w:lsdException w:name="Outline List 1" w:semiHidden="1" w:unhideWhenUsed="1"/>
+    <w:lsdException w:name="Outline List 2" w:semiHidden="1" w:unhideWhenUsed="1"/>
+    <w:lsdException w:name="Outline List 3" w:semiHidden="1" w:unhideWhenUsed="1"/>
+    <w:lsdException w:name="Table Simple 1" w:semiHidden="1" w:unhideWhenUsed="1"/>
+    <w:lsdException w:name="Table Simple 2" w:semiHidden="1" w:unhideWhenUsed="1"/>
+    <w:lsdException w:name="Table Simple 3" w:semiHidden="1" w:unhideWhenUsed="1"/>
+    <w:lsdException w:name="Table Classic 1" w:semiHidden="1" w:unhideWhenUsed="1"/>
+    <w:lsdException w:name="Table Classic 2" w:semiHidden="1" w:unhideWhenUsed="1"/>
+    <w:lsdException w:name="Table Classic 3" w:semiHidden="1" w:unhideWhenUsed="1"/>
+    <w:lsdException w:name="Table Classic 4" w:semiHidden="1" w:unhideWhenUsed="1"/>
+    <w:lsdException w:name="Table Colorful 1" w:semiHidden="1" w:unhideWhenUsed="1"/>
+    <w:lsdException w:name="Table Colorful 2" w:semiHidden="1" w:unhideWhenUsed="1"/>
+    <w:lsdException w:name="Table Colorful 3" w:semiHidden="1" w:unhideWhenUsed="1"/>
+    <w:lsdException w:name="Table Columns 1" w:semiHidden="1" w:unhideWhenUsed="1"/>
+    <w:lsdException w:name="Table Columns 2" w:semiHidden="1" w:unhideWhenUsed="1"/>
+    <w:lsdException w:name="Table Columns 3" w:semiHidden="1" w:unhideWhenUsed="1"/>
+    <w:lsdException w:name="Table Columns 4" w:semiHidden="1" w:unhideWhenUsed="1"/>
+    <w:lsdException w:name="Table Columns 5" w:semiHidden="1" w:unhideWhenUsed="1"/>
+    <w:lsdException w:name="Table Grid 1" w:semiHidden="1" w:unhideWhenUsed="1"/>
+    <w:lsdException w:name="Table Grid 2" w:semiHidden="1" w:unhideWhenUsed="1"/>
+    <w:lsdException w:name="Table Grid 3" w:semiHidden="1" w:unhideWhenUsed="1"/>
+    <w:lsdException w:name="Table Grid 4" w:semiHidden="1" w:unhideWhenUsed="1"/>
+    <w:lsdException w:name="Table Grid 5" w:semiHidden="1" w:unhideWhenUsed="1"/>
+    <w:lsdException w:name="Table Grid 6" w:semiHidden="1" w:unhideWhenUsed="1"/>
+    <w:lsdException w:name="Table Grid 7" w:semiHidden="1" w:unhideWhenUsed="1"/>
+    <w:lsdException w:name="Table Grid 8" w:semiHidden="1" w:unhideWhenUsed="1"/>
+    <w:lsdException w:name="Table List 1" w:semiHidden="1" w:unhideWhenUsed="1"/>
+    <w:lsdException w:name="Table List 2" w:semiHidden="1" w:unhideWhenUsed="1"/>
+    <w:lsdException w:name="Table List 3" w:semiHidden="1" w:unhideWhenUsed="1"/>
+    <w:lsdException w:name="Table List 4" w:semiHidden="1" w:unhideWhenUsed="1"/>
+    <w:lsdException w:name="Table List 5" w:semiHidden="1" w:unhideWhenUsed="1"/>
+    <w:lsdException w:name="Table List 6" w:semiHidden="1" w:unhideWhenUsed="1"/>
+    <w:lsdException w:name="Table List 7" w:semiHidden="1" w:unhideWhenUsed="1"/>
+    <w:lsdException w:name="Table List 8" w:semiHidden="1" w:unhideWhenUsed="1"/>
+    <w:lsdException w:name="Table 3D effects 1" w:semiHidden="1" w:unhideWhenUsed="1"/>
+    <w:lsdException w:name="Table 3D effects 2" w:semiHidden="1" w:unhideWhenUsed="1"/>
+    <w:lsdException w:name="Table 3D effects 3" w:semiHidden="1" w:unhideWhenUsed="1"/>
+    <w:lsdException w:name="Table Contemporary" w:semiHidden="1" w:unhideWhenUsed="1"/>
+    <w:lsdException w:name="Table Elegant" w:semiHidden="1" w:unhideWhenUsed="1"/>
+    <w:lsdException w:name="Table Professional" w:semiHidden="1" w:unhideWhenUsed="1"/>
+    <w:lsdException w:name="Table Subtle 1" w:semiHidden="1" w:unhideWhenUsed="1"/>
+    <w:lsdException w:name="Table Subtle 2" w:semiHidden="1" w:unhideWhenUsed="1"/>
+    <w:lsdException w:name="Table Web 1" w:semiHidden="1" w:unhideWhenUsed="1"/>
+    <w:lsdException w:name="Table Web 2" w:semiHidden="1" w:unhideWhenUsed="1"/>
+    <w:lsdException w:name="Table Web 3" w:semiHidden="1" w:unhideWhenUsed="1"/>
+    <w:lsdException w:name="Balloon Text" w:semiHidden="1" w:unhideWhenUsed="1"/>
+    <w:lsdException w:name="Table Grid" w:uiPriority="59"/>
+    <w:lsdException w:name="Table Theme" w:semiHidden="1" w:unhideWhenUsed="1"/>
+    <w:lsdException w:name="Placeholder Text" w:semiHidden="1"/>
+    <w:lsdException w:name="No Spacing" w:uiPriority="1" w:qFormat="1"/>
+    <w:lsdException w:name="Light Shading" w:uiPriority="60"/>
+    <w:lsdException w:name="Light List" w:uiPriority="61"/>
+    <w:lsdException w:name="Light Grid" w:uiPriority="62"/>
+    <w:lsdException w:name="Medium Shading 1" w:uiPriority="63"/>
+    <w:lsdException w:name="Medium Shading 2" w:uiPriority="64"/>
+    <w:lsdException w:name="Medium List 1" w:uiPriority="65"/>
+    <w:lsdException w:name="Medium List 2" w:uiPriority="66"/>
+    <w:lsdException w:name="Medium Grid 1" w:uiPriority="67"/>
+    <w:lsdException w:name="Medium Grid 2" w:uiPriority="68"/>
+    <w:lsdException w:name="Medium Grid 3" w:uiPriority="69"/>
+    <w:lsdException w:name="Dark List" w:uiPriority="70"/>
+    <w:lsdException w:name="Colorful Shading" w:uiPriority="71"/>
+    <w:lsdException w:name="Colorful List" w:uiPriority="72"/>
+    <w:lsdException w:name="Colorful Grid" w:uiPriority="73"/>
+    <w:lsdException w:name="Light Shading Accent 1" w:uiPriority="60"/>
+    <w:lsdException w:name="Light List Accent 1" w:uiPriority="61"/>
+    <w:lsdException w:name="Light Grid Accent 1" w:uiPriority="62"/>
+    <w:lsdException w:name="Medium Shading 1 Accent 1" w:uiPriority="63"/>
+    <w:lsdException w:name="Medium Shading 2 Accent 1" w:uiPriority="64"/>
+    <w:lsdException w:name="Medium List 1 Accent 1" w:uiPriority="65"/>
+    <w:lsdException w:name="Revision" w:semiHidden="1"/>
+    <w:lsdException w:name="List Paragraph" w:uiPriority="34" w:qFormat="1"/>
+    <w:lsdException w:name="Quote" w:uiPriority="29" w:qFormat="1"/>
+    <w:lsdException w:name="Intense Quote" w:uiPriority="30" w:qFormat="1"/>
+    <w:lsdException w:name="Medium List 2 Accent 1" w:uiPriority="66"/>
+    <w:lsdException w:name="Medium Grid 1 Accent 1" w:uiPriority="67"/>
+    <w:lsdException w:name="Medium Grid 2 Accent 1" w:uiPriority="68"/>
+    <w:lsdException w:name="Medium Grid 3 Accent 1" w:uiPriority="69"/>
+    <w:lsdException w:name="Dark List Accent 1" w:uiPriority="70"/>
+    <w:lsdException w:name="Colorful Shading Accent 1" w:uiPriority="71"/>
+    <w:lsdException w:name="Colorful List Accent 1" w:uiPriority="72"/>
+    <w:lsdException w:name="Colorful Grid Accent 1" w:uiPriority="73"/>
+    <w:lsdException w:name="Light Shading Accent 2" w:uiPriority="60"/>
+    <w:lsdException w:name="Light List Accent 2" w:uiPriority="61"/>
+    <w:lsdException w:name="Light Grid Accent 2" w:uiPriority="62"/>
+    <w:lsdException w:name="Medium Shading 1 Accent 2" w:uiPriority="63"/>
+    <w:lsdException w:name="Medium Shading 2 Accent 2" w:uiPriority="64"/>
+    <w:lsdException w:name="Medium List 1 Accent 2" w:uiPriority="65"/>
+    <w:lsdException w:name="Medium List 2 Accent 2" w:uiPriority="66"/>
+    <w:lsdException w:name="Medium Grid 1 Accent 2" w:uiPriority="67"/>
+    <w:lsdException w:name="Medium Grid 2 Accent 2" w:uiPriority="68"/>
+    <w:lsdException w:name="Medium Grid 3 Accent 2" w:uiPriority="69"/>
+    <w:lsdException w:name="Dark List Accent 2" w:uiPriority="70"/>
+    <w:lsdException w:name="Colorful Shading Accent 2" w:uiPriority="71"/>
+    <w:lsdException w:name="Colorful List Accent 2" w:uiPriority="72"/>
+    <w:lsdException w:name="Colorful Grid Accent 2" w:uiPriority="73"/>
+    <w:lsdException w:name="Light Shading Accent 3" w:uiPriority="60"/>
+    <w:lsdException w:name="Light List Accent 3" w:uiPriority="61"/>
+    <w:lsdException w:name="Light Grid Accent 3" w:uiPriority="62"/>
+    <w:lsdException w:name="Medium Shading 1 Accent 3" w:uiPriority="63"/>
+    <w:lsdException w:name="Medium Shading 2 Accent 3" w:uiPriority="64"/>
+    <w:lsdException w:name="Medium List 1 Accent 3" w:uiPriority="65"/>
+    <w:lsdException w:name="Medium List 2 Accent 3" w:uiPriority="66"/>
+    <w:lsdException w:name="Medium Grid 1 Accent 3" w:uiPriority="67"/>
+    <w:lsdException w:name="Medium Grid 2 Accent 3" w:uiPriority="68"/>
+    <w:lsdException w:name="Medium Grid 3 Accent 3" w:uiPriority="69"/>
+    <w:lsdException w:name="Dark List Accent 3" w:uiPriority="70"/>
+    <w:lsdException w:name="Colorful Shading Accent 3" w:uiPriority="71"/>
+    <w:lsdException w:name="Colorful List Accent 3" w:uiPriority="72"/>
+    <w:lsdException w:name="Colorful Grid Accent 3" w:uiPriority="73"/>
+    <w:lsdException w:name="Light Shading Accent 4" w:uiPriority="60"/>
+    <w:lsdException w:name="Light List Accent 4" w:uiPriority="61"/>
+    <w:lsdException w:name="Light Grid Accent 4" w:uiPriority="62"/>
+    <w:lsdException w:name="Medium Shading 1 Accent 4" w:uiPriority="63"/>
+    <w:lsdException w:name="Medium Shading 2 Accent 4" w:uiPriority="64"/>
+    <w:lsdException w:name="Medium List 1 Accent 4" w:uiPriority="65"/>
+    <w:lsdException w:name="Medium List 2 Accent 4" w:uiPriority="66"/>
+    <w:lsdException w:name="Medium Grid 1 Accent 4" w:uiPriority="67"/>
+    <w:lsdException w:name="Medium Grid 2 Accent 4" w:uiPriority="68"/>
+    <w:lsdException w:name="Medium Grid 3 Accent 4" w:uiPriority="69"/>
+    <w:lsdException w:name="Dark List Accent 4" w:uiPriority="70"/>
+    <w:lsdException w:name="Colorful Shading Accent 4" w:uiPriority="71"/>
+    <w:lsdException w:name="Colorful List Accent 4" w:uiPriority="72"/>
+    <w:lsdException w:name="Colorful Grid Accent 4" w:uiPriority="73"/>
+    <w:lsdException w:name="Light Shading Accent 5" w:uiPriority="60"/>
+    <w:lsdException w:name="Light List Accent 5" w:uiPriority="61"/>
+    <w:lsdException w:name="Light Grid Accent 5" w:uiPriority="62"/>
+    <w:lsdException w:name="Medium Shading 1 Accent 5" w:uiPriority="63"/>
+    <w:lsdException w:name="Medium Shading 2 Accent 5" w:uiPriority="64"/>
+    <w:lsdException w:name="Medium List 1 Accent 5" w:uiPriority="65"/>
+    <w:lsdException w:name="Medium List 2 Accent 5" w:uiPriority="66"/>
+    <w:lsdException w:name="Medium Grid 1 Accent 5" w:uiPriority="67"/>
+    <w:lsdException w:name="Medium Grid 2 Accent 5" w:uiPriority="68"/>
+    <w:lsdException w:name="Medium Grid 3 Accent 5" w:uiPriority="69"/>
+    <w:lsdException w:name="Dark List Accent 5" w:uiPriority="70"/>
+    <w:lsdException w:name="Colorful Shading Accent 5" w:uiPriority="71"/>
+    <w:lsdException w:name="Colorful List Accent 5" w:uiPriority="72"/>
+    <w:lsdException w:name="Colorful Grid Accent 5" w:uiPriority="73"/>
+    <w:lsdException w:name="Light Shading Accent 6" w:uiPriority="60"/>
+    <w:lsdException w:name="Light List Accent 6" w:uiPriority="61"/>
+    <w:lsdException w:name="Light Grid Accent 6" w:uiPriority="62"/>
+    <w:lsdException w:name="Medium Shading 1 Accent 6" w:uiPriority="63"/>
+    <w:lsdException w:name="Medium Shading 2 Accent 6" w:uiPriority="64"/>
+    <w:lsdException w:name="Medium List 1 Accent 6" w:uiPriority="65"/>
+    <w:lsdException w:name="Medium List 2 Accent 6" w:uiPriority="66"/>
+    <w:lsdException w:name="Medium Grid 1 Accent 6" w:uiPriority="67"/>
+    <w:lsdException w:name="Medium Grid 2 Accent 6" w:uiPriority="68"/>
+    <w:lsdException w:name="Medium Grid 3 Accent 6" w:uiPriority="69"/>
+    <w:lsdException w:name="Dark List Accent 6" w:uiPriority="70"/>
+    <w:lsdException w:name="Colorful Shading Accent 6" w:uiPriority="71"/>
+    <w:lsdException w:name="Colorful List Accent 6" w:uiPriority="72"/>
+    <w:lsdException w:name="Colorful Grid Accent 6" w:uiPriority="73"/>
+    <w:lsdException w:name="Subtle Emphasis" w:uiPriority="19" w:qFormat="1"/>
+    <w:lsdException w:name="Intense Emphasis" w:uiPriority="21" w:qFormat="1"/>
+    <w:lsdException w:name="Subtle Reference" w:uiPriority="31" w:qFormat="1"/>
+    <w:lsdException w:name="Intense Reference" w:uiPriority="32" w:qFormat="1"/>
+    <w:lsdException w:name="Book Title" w:uiPriority="33" w:qFormat="1"/>
+    <w:lsdException w:name="Bibliography" w:semiHidden="1" w:uiPriority="37" w:unhideWhenUsed="1"/>
+    <w:lsdException w:name="TOC Heading" w:semiHidden="1" w:uiPriority="39" w:unhideWhenUsed="1" w:qFormat="1"/>
+    <w:lsdException w:name="Plain Table 1" w:uiPriority="41"/>
+    <w:lsdException w:name="Plain Table 2" w:uiPriority="42"/>
+    <w:lsdException w:name="Plain Table 3" w:uiPriority="43"/>
+    <w:lsdException w:name="Plain Table 4" w:uiPriority="44"/>
+    <w:lsdException w:name="Plain Table 5" w:uiPriority="45"/>
+    <w:lsdException w:name="Grid Table Light" w:uiPriority="40"/>
+    <w:lsdException w:name="Grid Table 1 Light" w:uiPriority="46"/>
+    <w:lsdException w:name="Grid Table 2" w:uiPriority="47"/>
+    <w:lsdException w:name="Grid Table 3" w:uiPriority="48"/>
+    <w:lsdException w:name="Grid Table 4" w:uiPriority="49"/>
+    <w:lsdException w:name="Grid Table 5 Dark" w:uiPriority="50"/>
+    <w:lsdException w:name="Grid Table 6 Colorful" w:uiPriority="51"/>
+    <w:lsdException w:name="Grid Table 7 Colorful" w:uiPriority="52"/>
+    <w:lsdException w:name="Grid Table 1 Light Accent 1" w:uiPriority="46"/>
+    <w:lsdException w:name="Grid Table 2 Accent 1" w:uiPriority="47"/>
+    <w:lsdException w:name="Grid Table 3 Accent 1" w:uiPriority="48"/>
+    <w:lsdException w:name="Grid Table 4 Accent 1" w:uiPriority="49"/>
+    <w:lsdException w:name="Grid Table 5 Dark Accent 1" w:uiPriority="50"/>
+    <w:lsdException w:name="Grid Table 6 Colorful Accent 1" w:uiPriority="51"/>
+    <w:lsdException w:name="Grid Table 7 Colorful Accent 1" w:uiPriority="52"/>
+    <w:lsdException w:name="Grid Table 1 Light Accent 2" w:uiPriority="46"/>
+    <w:lsdException w:name="Grid Table 2 Accent 2" w:uiPriority="47"/>
+    <w:lsdException w:name="Grid Table 3 Accent 2" w:uiPriority="48"/>
+    <w:lsdException w:name="Grid Table 4 Accent 2" w:uiPriority="49"/>
+    <w:lsdException w:name="Grid Table 5 Dark Accent 2" w:uiPriority="50"/>
+    <w:lsdException w:name="Grid Table 6 Colorful Accent 2" w:uiPriority="51"/>
+    <w:lsdException w:name="Grid Table 7 Colorful Accent 2" w:uiPriority="52"/>
+    <w:lsdException w:name="Grid Table 1 Light Accent 3" w:uiPriority="46"/>
+    <w:lsdException w:name="Grid Table 2 Accent 3" w:uiPriority="47"/>
+    <w:lsdException w:name="Grid Table 3 Accent 3" w:uiPriority="48"/>
+    <w:lsdException w:name="Grid Table 4 Accent 3" w:uiPriority="49"/>
+    <w:lsdException w:name="Grid Table 5 Dark Accent 3" w:uiPriority="50"/>
+    <w:lsdException w:name="Grid Table 6 Colorful Accent 3" w:uiPriority="51"/>
+    <w:lsdException w:name="Grid Table 7 Colorful Accent 3" w:uiPriority="52"/>
+    <w:lsdException w:name="Grid Table 1 Light Accent 4" w:uiPriority="46"/>
+    <w:lsdException w:name="Grid Table 2 Accent 4" w:uiPriority="47"/>
+    <w:lsdException w:name="Grid Table 3 Accent 4" w:uiPriority="48"/>
+    <w:lsdException w:name="Grid Table 4 Accent 4" w:uiPriority="49"/>
+    <w:lsdException w:name="Grid Table 5 Dark Accent 4" w:uiPriority="50"/>
+    <w:lsdException w:name="Grid Table 6 Colorful Accent 4" w:uiPriority="51"/>
+    <w:lsdException w:name="Grid Table 7 Colorful Accent 4" w:uiPriority="52"/>
+    <w:lsdException w:name="Grid Table 1 Light Accent 5" w:uiPriority="46"/>
+    <w:lsdException w:name="Grid Table 2 Accent 5" w:uiPriority="47"/>
+    <w:lsdException w:name="Grid Table 3 Accent 5" w:uiPriority="48"/>
+    <w:lsdException w:name="Grid Table 4 Accent 5" w:uiPriority="49"/>
+    <w:lsdException w:name="Grid Table 5 Dark Accent 5" w:uiPriority="50"/>
+    <w:lsdException w:name="Grid Table 6 Colorful Accent 5" w:uiPriority="51"/>
+    <w:lsdException w:name="Grid Table 7 Colorful Accent 5" w:uiPriority="52"/>
+    <w:lsdException w:name="Grid Table 1 Light Accent 6" w:uiPriority="46"/>
+    <w:lsdException w:name="Grid Table 2 Accent 6" w:uiPriority="47"/>
+    <w:lsdException w:name="Grid Table 3 Accent 6" w:uiPriority="48"/>
+    <w:lsdException w:name="Grid Table 4 Accent 6" w:uiPriority="49"/>
+    <w:lsdException w:name="Grid Table 5 Dark Accent 6" w:uiPriority="50"/>
+    <w:lsdException w:name="Grid Table 6 Colorful Accent 6" w:uiPriority="51"/>
+    <w:lsdException w:name="Grid Table 7 Colorful Accent 6" w:uiPriority="52"/>
+    <w:lsdException w:name="List Table 1 Light" w:uiPriority="46"/>
+    <w:lsdException w:name="List Table 2" w:uiPriority="47"/>
+    <w:lsdException w:name="List Table 3" w:uiPriority="48"/>
+    <w:lsdException w:name="List Table 4" w:uiPriority="49"/>
+    <w:lsdException w:name="List Table 5 Dark" w:uiPriority="50"/>
+    <w:lsdException w:name="List Table 6 Colorful" w:uiPriority="51"/>
+    <w:lsdException w:name="List Table 7 Colorful" w:uiPriority="52"/>
+    <w:lsdException w:name="List Table 1 Light Accent 1" w:uiPriority="46"/>
+    <w:lsdException w:name="List Table 2 Accent 1" w:uiPriority="47"/>
+    <w:lsdException w:name="List Table 3 Accent 1" w:uiPriority="48"/>
+    <w:lsdException w:name="List Table 4 Accent 1" w:uiPriority="49"/>
+    <w:lsdException w:name="List Table 5 Dark Accent 1" w:uiPriority="50"/>
+    <w:lsdException w:name="List Table 6 Colorful Accent 1" w:uiPriority="51"/>
+    <w:lsdException w:name="List Table 7 Colorful Accent 1" w:uiPriority="52"/>
+    <w:lsdException w:name="List Table 1 Light Accent 2" w:uiPriority="46"/>
+    <w:lsdException w:name="List Table 2 Accent 2" w:uiPriority="47"/>
+    <w:lsdException w:name="List Table 3 Accent 2" w:uiPriority="48"/>
+    <w:lsdException w:name="List Table 4 Accent 2" w:uiPriority="49"/>
+    <w:lsdException w:name="List Table 5 Dark Accent 2" w:uiPriority="50"/>
+    <w:lsdException w:name="List Table 6 Colorful Accent 2" w:uiPriority="51"/>
+    <w:lsdException w:name="List Table 7 Colorful Accent 2" w:uiPriority="52"/>
+    <w:lsdException w:name="List Table 1 Light Accent 3" w:uiPriority="46"/>
+    <w:lsdException w:name="List Table 2 Accent 3" w:uiPriority="47"/>
+    <w:lsdException w:name="List Table 3 Accent 3" w:uiPriority="48"/>
+    <w:lsdException w:name="List Table 4 Accent 3" w:uiPriority="49"/>
+    <w:lsdException w:name="List Table 5 Dark Accent 3" w:uiPriority="50"/>
+    <w:lsdException w:name="List Table 6 Colorful Accent 3" w:uiPriority="51"/>
+    <w:lsdException w:name="List Table 7 Colorful Accent 3" w:uiPriority="52"/>
+    <w:lsdException w:name="List Table 1 Light Accent 4" w:uiPriority="46"/>
+    <w:lsdException w:name="List Table 2 Accent 4" w:uiPriority="47"/>
+    <w:lsdException w:name="List Table 3 Accent 4" w:uiPriority="48"/>
+    <w:lsdException w:name="List Table 4 Accent 4" w:uiPriority="49"/>
+    <w:lsdException w:name="List Table 5 Dark Accent 4" w:uiPriority="50"/>
+    <w:lsdException w:name="List Table 6 Colorful Accent 4" w:uiPriority="51"/>
+    <w:lsdException w:name="List Table 7 Colorful Accent 4" w:uiPriority="52"/>
+    <w:lsdException w:name="List Table 1 Light Accent 5" w:uiPriority="46"/>
+    <w:lsdException w:name="List Table 2 Accent 5" w:uiPriority="47"/>
+    <w:lsdException w:name="List Table 3 Accent 5" w:uiPriority="48"/>
+    <w:lsdException w:name="List Table 4 Accent 5" w:uiPriority="49"/>
+    <w:lsdException w:name="List Table 5 Dark Accent 5" w:uiPriority="50"/>
+    <w:lsdException w:name="List Table 6 Colorful Accent 5" w:uiPriority="51"/>
+    <w:lsdException w:name="List Table 7 Colorful Accent 5" w:uiPriority="52"/>
+    <w:lsdException w:name="List Table 1 Light Accent 6" w:uiPriority="46"/>
+    <w:lsdException w:name="List Table 2 Accent 6" w:uiPriority="47"/>
+    <w:lsdException w:name="List Table 3 Accent 6" w:uiPriority="48"/>
+    <w:lsdException w:name="List Table 4 Accent 6" w:uiPriority="49"/>
+    <w:lsdException w:name="List Table 5 Dark Accent 6" w:uiPriority="50"/>
+    <w:lsdException w:name="List Table 6 Colorful Accent 6" w:uiPriority="51"/>
+    <w:lsdException w:name="List Table 7 Colorful Accent 6" w:uiPriority="52"/>
   </w:latentStyles>
   <w:style w:type="paragraph" w:default="1" w:styleId="Normal">
     <w:name w:val="Normal"/>
@@ -1768,7 +2006,6 @@
     <w:uiPriority w:val="99"/>
     <w:semiHidden/>
     <w:unhideWhenUsed/>
-    <w:qFormat/>
     <w:tblPr>
       <w:tblInd w:w="0" w:type="dxa"/>
       <w:tblCellMar>
@@ -1794,7 +2031,6 @@
       <w:spacing w:after="0" w:line="240" w:lineRule="auto"/>
     </w:pPr>
     <w:tblPr>
-      <w:tblInd w:w="0" w:type="dxa"/>
       <w:tblBorders>
         <w:top w:val="single" w:sz="4" w:space="0" w:color="auto"/>
         <w:left w:val="single" w:sz="4" w:space="0" w:color="auto"/>
@@ -1803,13 +2039,23 @@
         <w:insideH w:val="single" w:sz="4" w:space="0" w:color="auto"/>
         <w:insideV w:val="single" w:sz="4" w:space="0" w:color="auto"/>
       </w:tblBorders>
-      <w:tblCellMar>
-        <w:top w:w="0" w:type="dxa"/>
-        <w:left w:w="108" w:type="dxa"/>
-        <w:bottom w:w="0" w:type="dxa"/>
-        <w:right w:w="108" w:type="dxa"/>
-      </w:tblCellMar>
     </w:tblPr>
+  </w:style>
+  <w:style w:type="paragraph" w:styleId="NormalWeb">
+    <w:name w:val="Normal (Web)"/>
+    <w:basedOn w:val="Normal"/>
+    <w:uiPriority w:val="99"/>
+    <w:semiHidden/>
+    <w:unhideWhenUsed/>
+    <w:rsid w:val="00F230DE"/>
+    <w:pPr>
+      <w:spacing w:before="100" w:beforeAutospacing="1" w:after="100" w:afterAutospacing="1" w:line="240" w:lineRule="auto"/>
+    </w:pPr>
+    <w:rPr>
+      <w:rFonts w:ascii="Times New Roman" w:eastAsia="Times New Roman" w:hAnsi="Times New Roman" w:cs="Times New Roman"/>
+      <w:sz w:val="24"/>
+      <w:szCs w:val="24"/>
+    </w:rPr>
   </w:style>
 </w:styles>
 </file>

</xml_diff>